<commit_message>
Adiciona cronograma de atividades
</commit_message>
<xml_diff>
--- a/Quarto Semestre/Projeto_Integrador/Quarta Entrega/Especificação de Requisitos.docx
+++ b/Quarto Semestre/Projeto_Integrador/Quarta Entrega/Especificação de Requisitos.docx
@@ -100,7 +100,25 @@
                 <w:sz w:val="24"/>
                 <w:szCs w:val="24"/>
               </w:rPr>
-              <w:t xml:space="preserve"> Hello World</w:t>
+              <w:t xml:space="preserve"> </w:t>
+            </w:r>
+            <w:proofErr w:type="spellStart"/>
+            <w:r>
+              <w:rPr>
+                <w:rFonts w:ascii="Times New Roman" w:hAnsi="Times New Roman" w:cs="Times New Roman"/>
+                <w:sz w:val="24"/>
+                <w:szCs w:val="24"/>
+              </w:rPr>
+              <w:t>Hello</w:t>
+            </w:r>
+            <w:proofErr w:type="spellEnd"/>
+            <w:r>
+              <w:rPr>
+                <w:rFonts w:ascii="Times New Roman" w:hAnsi="Times New Roman" w:cs="Times New Roman"/>
+                <w:sz w:val="24"/>
+                <w:szCs w:val="24"/>
+              </w:rPr>
+              <w:t xml:space="preserve"> World</w:t>
             </w:r>
           </w:p>
         </w:tc>
@@ -329,6 +347,16 @@
         </w:rPr>
       </w:pPr>
     </w:p>
+    <w:p>
+      <w:pPr>
+        <w:spacing w:after="0"/>
+        <w:rPr>
+          <w:rFonts w:ascii="Times New Roman" w:hAnsi="Times New Roman" w:cs="Times New Roman"/>
+          <w:sz w:val="24"/>
+          <w:szCs w:val="24"/>
+        </w:rPr>
+      </w:pPr>
+    </w:p>
     <w:tbl>
       <w:tblPr>
         <w:tblStyle w:val="TableGrid"/>
@@ -390,7 +418,17 @@
                 <w:sz w:val="24"/>
                 <w:szCs w:val="24"/>
               </w:rPr>
-              <w:t>1)</w:t>
+              <w:t>1</w:t>
+            </w:r>
+            <w:r>
+              <w:rPr>
+                <w:rFonts w:ascii="Times New Roman" w:hAnsi="Times New Roman" w:cs="Times New Roman"/>
+                <w:b/>
+                <w:bCs/>
+                <w:sz w:val="24"/>
+                <w:szCs w:val="24"/>
+              </w:rPr>
+              <w:t>)</w:t>
             </w:r>
             <w:r>
               <w:rPr>
@@ -410,7 +448,7 @@
                 <w:sz w:val="24"/>
                 <w:szCs w:val="24"/>
               </w:rPr>
-              <w:t>Elaboração da ementa</w:t>
+              <w:t>Escolha de uma linguagem adequada</w:t>
             </w:r>
           </w:p>
         </w:tc>
@@ -451,6 +489,14 @@
                 <w:szCs w:val="24"/>
               </w:rPr>
             </w:pPr>
+            <w:r>
+              <w:rPr>
+                <w:rFonts w:ascii="Times New Roman" w:hAnsi="Times New Roman" w:cs="Times New Roman"/>
+                <w:sz w:val="24"/>
+                <w:szCs w:val="24"/>
+              </w:rPr>
+              <w:t>Escolha de linguagem de programação que permita entendimento maior referente aos conceitos e que permita o público-alvo colocar em prática de forma simples.</w:t>
+            </w:r>
           </w:p>
         </w:tc>
       </w:tr>
@@ -556,7 +602,7 @@
                 <w:sz w:val="24"/>
                 <w:szCs w:val="24"/>
               </w:rPr>
-              <w:t>Definição do conteúdo programático</w:t>
+              <w:t>Definição de referências</w:t>
             </w:r>
           </w:p>
         </w:tc>
@@ -597,20 +643,18 @@
                 <w:szCs w:val="24"/>
               </w:rPr>
             </w:pPr>
+            <w:r>
+              <w:rPr>
+                <w:rFonts w:ascii="Times New Roman" w:hAnsi="Times New Roman" w:cs="Times New Roman"/>
+                <w:sz w:val="24"/>
+                <w:szCs w:val="24"/>
+              </w:rPr>
+              <w:t>Após a escolha da linguagem de programação ideal deve-se estabelecer quais as referências serão usadas para o desenvolvimento do projeto assim como ementa e metodologia.</w:t>
+            </w:r>
           </w:p>
         </w:tc>
       </w:tr>
     </w:tbl>
-    <w:p>
-      <w:pPr>
-        <w:spacing w:after="0"/>
-        <w:rPr>
-          <w:rFonts w:ascii="Times New Roman" w:hAnsi="Times New Roman" w:cs="Times New Roman"/>
-          <w:sz w:val="24"/>
-          <w:szCs w:val="24"/>
-        </w:rPr>
-      </w:pPr>
-    </w:p>
     <w:p>
       <w:pPr>
         <w:spacing w:after="0"/>
@@ -712,7 +756,7 @@
                 <w:sz w:val="24"/>
                 <w:szCs w:val="24"/>
               </w:rPr>
-              <w:t>Definição da metodologia</w:t>
+              <w:t>Elaboração da ementa</w:t>
             </w:r>
           </w:p>
         </w:tc>
@@ -753,20 +797,18 @@
                 <w:szCs w:val="24"/>
               </w:rPr>
             </w:pPr>
+            <w:r>
+              <w:rPr>
+                <w:rFonts w:ascii="Times New Roman" w:hAnsi="Times New Roman" w:cs="Times New Roman"/>
+                <w:sz w:val="24"/>
+                <w:szCs w:val="24"/>
+              </w:rPr>
+              <w:t>Elaborar ementa demonstrando um breve resumo de forma clara e objetiva do assunto a ser estudado e todos os procedimentos realizados.</w:t>
+            </w:r>
           </w:p>
         </w:tc>
       </w:tr>
     </w:tbl>
-    <w:p>
-      <w:pPr>
-        <w:spacing w:after="0"/>
-        <w:rPr>
-          <w:rFonts w:ascii="Times New Roman" w:hAnsi="Times New Roman" w:cs="Times New Roman"/>
-          <w:sz w:val="24"/>
-          <w:szCs w:val="24"/>
-        </w:rPr>
-      </w:pPr>
-    </w:p>
     <w:p>
       <w:pPr>
         <w:spacing w:after="0"/>
@@ -868,7 +910,7 @@
                 <w:sz w:val="24"/>
                 <w:szCs w:val="24"/>
               </w:rPr>
-              <w:t>Escolha de uma linguagem adequada</w:t>
+              <w:t>Definição da metodologia</w:t>
             </w:r>
           </w:p>
         </w:tc>
@@ -909,20 +951,18 @@
                 <w:szCs w:val="24"/>
               </w:rPr>
             </w:pPr>
+            <w:r>
+              <w:rPr>
+                <w:rFonts w:ascii="Times New Roman" w:hAnsi="Times New Roman" w:cs="Times New Roman"/>
+                <w:sz w:val="24"/>
+                <w:szCs w:val="24"/>
+              </w:rPr>
+              <w:t>Definir a metodologia abordada de modo a determinada como será feita cada etapa da aula prática com o público-alvo.</w:t>
+            </w:r>
           </w:p>
         </w:tc>
       </w:tr>
     </w:tbl>
-    <w:p>
-      <w:pPr>
-        <w:spacing w:after="0"/>
-        <w:rPr>
-          <w:rFonts w:ascii="Times New Roman" w:hAnsi="Times New Roman" w:cs="Times New Roman"/>
-          <w:sz w:val="24"/>
-          <w:szCs w:val="24"/>
-        </w:rPr>
-      </w:pPr>
-    </w:p>
     <w:p>
       <w:pPr>
         <w:spacing w:after="0"/>
@@ -964,7 +1004,6 @@
                 <w:sz w:val="24"/>
                 <w:szCs w:val="24"/>
               </w:rPr>
-              <w:lastRenderedPageBreak/>
               <w:t>(RF</w:t>
             </w:r>
             <w:r>
@@ -1025,7 +1064,7 @@
                 <w:sz w:val="24"/>
                 <w:szCs w:val="24"/>
               </w:rPr>
-              <w:t>Definição de referências</w:t>
+              <w:t>Definição do conteúdo programático</w:t>
             </w:r>
           </w:p>
         </w:tc>
@@ -1066,20 +1105,67 @@
                 <w:szCs w:val="24"/>
               </w:rPr>
             </w:pPr>
+            <w:r>
+              <w:rPr>
+                <w:rFonts w:ascii="Times New Roman" w:hAnsi="Times New Roman" w:cs="Times New Roman"/>
+                <w:sz w:val="24"/>
+                <w:szCs w:val="24"/>
+              </w:rPr>
+              <w:lastRenderedPageBreak/>
+              <w:t xml:space="preserve">Definir </w:t>
+            </w:r>
+            <w:r>
+              <w:rPr>
+                <w:rFonts w:ascii="Times New Roman" w:hAnsi="Times New Roman" w:cs="Times New Roman"/>
+                <w:sz w:val="24"/>
+                <w:szCs w:val="24"/>
+              </w:rPr>
+              <w:t xml:space="preserve">os conteúdos contemplados durante as aulas que compõem </w:t>
+            </w:r>
+            <w:r>
+              <w:rPr>
+                <w:rFonts w:ascii="Times New Roman" w:hAnsi="Times New Roman" w:cs="Times New Roman"/>
+                <w:sz w:val="24"/>
+                <w:szCs w:val="24"/>
+              </w:rPr>
+              <w:t>a ementa</w:t>
+            </w:r>
+            <w:r>
+              <w:rPr>
+                <w:rFonts w:ascii="Times New Roman" w:hAnsi="Times New Roman" w:cs="Times New Roman"/>
+                <w:sz w:val="24"/>
+                <w:szCs w:val="24"/>
+              </w:rPr>
+              <w:t xml:space="preserve"> e </w:t>
+            </w:r>
+            <w:r>
+              <w:rPr>
+                <w:rFonts w:ascii="Times New Roman" w:hAnsi="Times New Roman" w:cs="Times New Roman"/>
+                <w:sz w:val="24"/>
+                <w:szCs w:val="24"/>
+              </w:rPr>
+              <w:t>que serão</w:t>
+            </w:r>
+            <w:r>
+              <w:rPr>
+                <w:rFonts w:ascii="Times New Roman" w:hAnsi="Times New Roman" w:cs="Times New Roman"/>
+                <w:sz w:val="24"/>
+                <w:szCs w:val="24"/>
+              </w:rPr>
+              <w:t xml:space="preserve"> determinados para o estudo durante o </w:t>
+            </w:r>
+            <w:r>
+              <w:rPr>
+                <w:rFonts w:ascii="Times New Roman" w:hAnsi="Times New Roman" w:cs="Times New Roman"/>
+                <w:sz w:val="24"/>
+                <w:szCs w:val="24"/>
+              </w:rPr>
+              <w:t>projeto.</w:t>
+            </w:r>
           </w:p>
         </w:tc>
       </w:tr>
     </w:tbl>
-    <w:p>
-      <w:pPr>
-        <w:spacing w:after="0"/>
-        <w:rPr>
-          <w:rFonts w:ascii="Times New Roman" w:hAnsi="Times New Roman" w:cs="Times New Roman"/>
-          <w:sz w:val="24"/>
-          <w:szCs w:val="24"/>
-        </w:rPr>
-      </w:pPr>
-    </w:p>
     <w:p>
       <w:pPr>
         <w:spacing w:after="0"/>
@@ -1181,7 +1267,7 @@
                 <w:sz w:val="24"/>
                 <w:szCs w:val="24"/>
               </w:rPr>
-              <w:t>Aprovação do plano de ensino:</w:t>
+              <w:t>Aprovação do plano de ensino</w:t>
             </w:r>
           </w:p>
         </w:tc>
@@ -1508,12 +1594,29 @@
           </w:tcPr>
           <w:p>
             <w:pPr>
-              <w:rPr>
-                <w:rFonts w:ascii="Times New Roman" w:hAnsi="Times New Roman" w:cs="Times New Roman"/>
-                <w:sz w:val="24"/>
-                <w:szCs w:val="24"/>
-              </w:rPr>
-            </w:pPr>
+              <w:jc w:val="both"/>
+              <w:rPr>
+                <w:rFonts w:ascii="Times New Roman" w:hAnsi="Times New Roman" w:cs="Times New Roman"/>
+                <w:sz w:val="24"/>
+                <w:szCs w:val="24"/>
+              </w:rPr>
+            </w:pPr>
+            <w:r>
+              <w:rPr>
+                <w:rFonts w:ascii="Times New Roman" w:hAnsi="Times New Roman" w:cs="Times New Roman"/>
+                <w:sz w:val="24"/>
+                <w:szCs w:val="24"/>
+              </w:rPr>
+              <w:t xml:space="preserve">Abordar </w:t>
+            </w:r>
+            <w:r>
+              <w:rPr>
+                <w:rFonts w:ascii="Times New Roman" w:hAnsi="Times New Roman" w:cs="Times New Roman"/>
+                <w:sz w:val="24"/>
+                <w:szCs w:val="24"/>
+              </w:rPr>
+              <w:t>a necessidade de ajustar o conteúdo e a abordagem das aulas de acordo com as características e necessidades do público-alvo, para garantir o melhor entendimento e envolvimento dos alunos.</w:t>
+            </w:r>
           </w:p>
         </w:tc>
       </w:tr>
@@ -1654,12 +1757,29 @@
           </w:tcPr>
           <w:p>
             <w:pPr>
-              <w:rPr>
-                <w:rFonts w:ascii="Times New Roman" w:hAnsi="Times New Roman" w:cs="Times New Roman"/>
-                <w:sz w:val="24"/>
-                <w:szCs w:val="24"/>
-              </w:rPr>
-            </w:pPr>
+              <w:jc w:val="both"/>
+              <w:rPr>
+                <w:rFonts w:ascii="Times New Roman" w:hAnsi="Times New Roman" w:cs="Times New Roman"/>
+                <w:sz w:val="24"/>
+                <w:szCs w:val="24"/>
+              </w:rPr>
+            </w:pPr>
+            <w:r>
+              <w:rPr>
+                <w:rFonts w:ascii="Times New Roman" w:hAnsi="Times New Roman" w:cs="Times New Roman"/>
+                <w:sz w:val="24"/>
+                <w:szCs w:val="24"/>
+              </w:rPr>
+              <w:t xml:space="preserve">Desenvolver aulas que </w:t>
+            </w:r>
+            <w:r>
+              <w:rPr>
+                <w:rFonts w:ascii="Times New Roman" w:hAnsi="Times New Roman" w:cs="Times New Roman"/>
+                <w:sz w:val="24"/>
+                <w:szCs w:val="24"/>
+              </w:rPr>
+              <w:t>proporcionem aos alunos a oportunidade de aplicar os conceitos aprendidos e praticar a resolução de problemas.</w:t>
+            </w:r>
           </w:p>
         </w:tc>
       </w:tr>
@@ -1976,7 +2096,6 @@
                 <w:sz w:val="24"/>
                 <w:szCs w:val="24"/>
               </w:rPr>
-              <w:lastRenderedPageBreak/>
               <w:t>Apresentar o projeto "</w:t>
             </w:r>
             <w:proofErr w:type="spellStart"/>
@@ -2042,6 +2161,7 @@
                 <w:sz w:val="24"/>
                 <w:szCs w:val="24"/>
               </w:rPr>
+              <w:lastRenderedPageBreak/>
               <w:t>(RF</w:t>
             </w:r>
             <w:r>
@@ -2338,6 +2458,14 @@
           <w:szCs w:val="24"/>
         </w:rPr>
       </w:pPr>
+      <w:r>
+        <w:rPr>
+          <w:rFonts w:ascii="Times New Roman" w:hAnsi="Times New Roman" w:cs="Times New Roman"/>
+          <w:sz w:val="24"/>
+          <w:szCs w:val="24"/>
+        </w:rPr>
+        <w:tab/>
+      </w:r>
     </w:p>
     <w:tbl>
       <w:tblPr>
@@ -3085,7 +3213,6 @@
                 <w:sz w:val="24"/>
                 <w:szCs w:val="24"/>
               </w:rPr>
-              <w:lastRenderedPageBreak/>
               <w:t>O site deve ser acessível para pessoas com deficiências, seguindo as diretrizes de acessibilidade.</w:t>
             </w:r>
           </w:p>
@@ -3261,7 +3388,161 @@
                 <w:sz w:val="24"/>
                 <w:szCs w:val="24"/>
               </w:rPr>
+              <w:lastRenderedPageBreak/>
               <w:t>Um design adaptável que funcione de maneira eficiente em diferentes dispositivos e sistemas operacionais, garantindo uma experiência consistente para os alunos.</w:t>
+            </w:r>
+          </w:p>
+        </w:tc>
+      </w:tr>
+    </w:tbl>
+    <w:p>
+      <w:pPr>
+        <w:spacing w:after="0"/>
+        <w:rPr>
+          <w:rFonts w:ascii="Times New Roman" w:hAnsi="Times New Roman" w:cs="Times New Roman"/>
+          <w:sz w:val="24"/>
+          <w:szCs w:val="24"/>
+        </w:rPr>
+      </w:pPr>
+    </w:p>
+    <w:tbl>
+      <w:tblPr>
+        <w:tblStyle w:val="TableGrid"/>
+        <w:tblW w:w="0" w:type="auto"/>
+        <w:tblLook w:val="04A0" w:firstRow="1" w:lastRow="0" w:firstColumn="1" w:lastColumn="0" w:noHBand="0" w:noVBand="1"/>
+      </w:tblPr>
+      <w:tblGrid>
+        <w:gridCol w:w="8494"/>
+      </w:tblGrid>
+      <w:tr>
+        <w:tc>
+          <w:tcPr>
+            <w:tcW w:w="8494" w:type="dxa"/>
+          </w:tcPr>
+          <w:p>
+            <w:pPr>
+              <w:jc w:val="center"/>
+              <w:rPr>
+                <w:rFonts w:ascii="Times New Roman" w:hAnsi="Times New Roman" w:cs="Times New Roman"/>
+                <w:b/>
+                <w:bCs/>
+              </w:rPr>
+            </w:pPr>
+            <w:r>
+              <w:rPr>
+                <w:rFonts w:ascii="Times New Roman" w:hAnsi="Times New Roman" w:cs="Times New Roman"/>
+                <w:b/>
+                <w:bCs/>
+                <w:sz w:val="24"/>
+                <w:szCs w:val="24"/>
+              </w:rPr>
+              <w:t>(RF</w:t>
+            </w:r>
+            <w:r>
+              <w:rPr>
+                <w:rFonts w:ascii="Times New Roman" w:hAnsi="Times New Roman" w:cs="Times New Roman"/>
+                <w:b/>
+                <w:bCs/>
+                <w:sz w:val="24"/>
+                <w:szCs w:val="24"/>
+              </w:rPr>
+              <w:t>E</w:t>
+            </w:r>
+            <w:r>
+              <w:rPr>
+                <w:rFonts w:ascii="Times New Roman" w:hAnsi="Times New Roman" w:cs="Times New Roman"/>
+                <w:b/>
+                <w:bCs/>
+                <w:sz w:val="24"/>
+                <w:szCs w:val="24"/>
+              </w:rPr>
+              <w:t xml:space="preserve"> </w:t>
+            </w:r>
+            <w:r>
+              <w:rPr>
+                <w:rFonts w:ascii="Times New Roman" w:hAnsi="Times New Roman" w:cs="Times New Roman"/>
+                <w:b/>
+                <w:bCs/>
+                <w:sz w:val="24"/>
+                <w:szCs w:val="24"/>
+              </w:rPr>
+              <w:t>10</w:t>
+            </w:r>
+            <w:r>
+              <w:rPr>
+                <w:rFonts w:ascii="Times New Roman" w:hAnsi="Times New Roman" w:cs="Times New Roman"/>
+                <w:b/>
+                <w:bCs/>
+                <w:sz w:val="24"/>
+                <w:szCs w:val="24"/>
+              </w:rPr>
+              <w:t>)</w:t>
+            </w:r>
+            <w:r>
+              <w:rPr>
+                <w:rFonts w:ascii="Times New Roman" w:hAnsi="Times New Roman" w:cs="Times New Roman"/>
+                <w:b/>
+                <w:bCs/>
+                <w:sz w:val="24"/>
+                <w:szCs w:val="24"/>
+              </w:rPr>
+              <w:t xml:space="preserve"> Limite de participantes</w:t>
+            </w:r>
+          </w:p>
+        </w:tc>
+      </w:tr>
+    </w:tbl>
+    <w:p>
+      <w:pPr>
+        <w:spacing w:after="0"/>
+        <w:rPr>
+          <w:rFonts w:ascii="Times New Roman" w:hAnsi="Times New Roman" w:cs="Times New Roman"/>
+          <w:sz w:val="24"/>
+          <w:szCs w:val="24"/>
+        </w:rPr>
+      </w:pPr>
+    </w:p>
+    <w:tbl>
+      <w:tblPr>
+        <w:tblStyle w:val="TableGrid"/>
+        <w:tblW w:w="0" w:type="auto"/>
+        <w:tblLook w:val="04A0" w:firstRow="1" w:lastRow="0" w:firstColumn="1" w:lastColumn="0" w:noHBand="0" w:noVBand="1"/>
+      </w:tblPr>
+      <w:tblGrid>
+        <w:gridCol w:w="8494"/>
+      </w:tblGrid>
+      <w:tr>
+        <w:trPr>
+          <w:trHeight w:val="1134"/>
+        </w:trPr>
+        <w:tc>
+          <w:tcPr>
+            <w:tcW w:w="8494" w:type="dxa"/>
+          </w:tcPr>
+          <w:p>
+            <w:pPr>
+              <w:jc w:val="both"/>
+              <w:rPr>
+                <w:rFonts w:ascii="Times New Roman" w:hAnsi="Times New Roman" w:cs="Times New Roman"/>
+                <w:sz w:val="24"/>
+                <w:szCs w:val="24"/>
+              </w:rPr>
+            </w:pPr>
+            <w:r>
+              <w:rPr>
+                <w:rFonts w:ascii="Times New Roman" w:hAnsi="Times New Roman" w:cs="Times New Roman"/>
+                <w:sz w:val="24"/>
+                <w:szCs w:val="24"/>
+              </w:rPr>
+              <w:t xml:space="preserve">Verificar a necessidade de impor </w:t>
+            </w:r>
+            <w:r>
+              <w:rPr>
+                <w:rFonts w:ascii="Times New Roman" w:hAnsi="Times New Roman" w:cs="Times New Roman"/>
+                <w:sz w:val="24"/>
+                <w:szCs w:val="24"/>
+              </w:rPr>
+              <w:t>limite de participantes do projeto de acordo com o número de máquinas (CPU/Notebook) disponibilizadas pelo laboratório da Instituição.</w:t>
             </w:r>
           </w:p>
         </w:tc>
@@ -4761,7 +5042,7 @@
   <w:style w:type="paragraph" w:default="1" w:styleId="Normal">
     <w:name w:val="Normal"/>
     <w:qFormat/>
-    <w:rsid w:val="000F0FC6"/>
+    <w:rsid w:val="006215B8"/>
   </w:style>
   <w:style w:type="character" w:default="1" w:styleId="DefaultParagraphFont">
     <w:name w:val="Default Paragraph Font"/>

</xml_diff>

<commit_message>
Adiciona alterações no arquivo
</commit_message>
<xml_diff>
--- a/Quarto Semestre/Projeto_Integrador/Quarta Entrega/Especificação de Requisitos.docx
+++ b/Quarto Semestre/Projeto_Integrador/Quarta Entrega/Especificação de Requisitos.docx
@@ -100,25 +100,7 @@
                 <w:sz w:val="24"/>
                 <w:szCs w:val="24"/>
               </w:rPr>
-              <w:t xml:space="preserve"> </w:t>
-            </w:r>
-            <w:proofErr w:type="spellStart"/>
-            <w:r>
-              <w:rPr>
-                <w:rFonts w:ascii="Times New Roman" w:hAnsi="Times New Roman" w:cs="Times New Roman"/>
-                <w:sz w:val="24"/>
-                <w:szCs w:val="24"/>
-              </w:rPr>
-              <w:t>Hello</w:t>
-            </w:r>
-            <w:proofErr w:type="spellEnd"/>
-            <w:r>
-              <w:rPr>
-                <w:rFonts w:ascii="Times New Roman" w:hAnsi="Times New Roman" w:cs="Times New Roman"/>
-                <w:sz w:val="24"/>
-                <w:szCs w:val="24"/>
-              </w:rPr>
-              <w:t xml:space="preserve"> World</w:t>
+              <w:t xml:space="preserve"> Hello World</w:t>
             </w:r>
           </w:p>
         </w:tc>
@@ -1383,7 +1365,7 @@
                 <w:sz w:val="24"/>
                 <w:szCs w:val="24"/>
               </w:rPr>
-              <w:t>7</w:t>
+              <w:t>8</w:t>
             </w:r>
             <w:r>
               <w:rPr>
@@ -1413,7 +1395,7 @@
                 <w:sz w:val="24"/>
                 <w:szCs w:val="24"/>
               </w:rPr>
-              <w:t>Processo de alterações</w:t>
+              <w:t>Adaptação ao público-alvo</w:t>
             </w:r>
           </w:p>
         </w:tc>
@@ -1448,12 +1430,29 @@
           </w:tcPr>
           <w:p>
             <w:pPr>
-              <w:rPr>
-                <w:rFonts w:ascii="Times New Roman" w:hAnsi="Times New Roman" w:cs="Times New Roman"/>
-                <w:sz w:val="24"/>
-                <w:szCs w:val="24"/>
-              </w:rPr>
-            </w:pPr>
+              <w:jc w:val="both"/>
+              <w:rPr>
+                <w:rFonts w:ascii="Times New Roman" w:hAnsi="Times New Roman" w:cs="Times New Roman"/>
+                <w:sz w:val="24"/>
+                <w:szCs w:val="24"/>
+              </w:rPr>
+            </w:pPr>
+            <w:r>
+              <w:rPr>
+                <w:rFonts w:ascii="Times New Roman" w:hAnsi="Times New Roman" w:cs="Times New Roman"/>
+                <w:sz w:val="24"/>
+                <w:szCs w:val="24"/>
+              </w:rPr>
+              <w:t xml:space="preserve">Abordar </w:t>
+            </w:r>
+            <w:r>
+              <w:rPr>
+                <w:rFonts w:ascii="Times New Roman" w:hAnsi="Times New Roman" w:cs="Times New Roman"/>
+                <w:sz w:val="24"/>
+                <w:szCs w:val="24"/>
+              </w:rPr>
+              <w:t>a necessidade de ajustar o conteúdo e a abordagem das aulas de acordo com as características e necessidades do público-alvo, para garantir o melhor entendimento e envolvimento dos alunos.</w:t>
+            </w:r>
           </w:p>
         </w:tc>
       </w:tr>
@@ -1529,7 +1528,7 @@
                 <w:sz w:val="24"/>
                 <w:szCs w:val="24"/>
               </w:rPr>
-              <w:t>8</w:t>
+              <w:t>9</w:t>
             </w:r>
             <w:r>
               <w:rPr>
@@ -1559,7 +1558,7 @@
                 <w:sz w:val="24"/>
                 <w:szCs w:val="24"/>
               </w:rPr>
-              <w:t>Adaptação ao público-alvo</w:t>
+              <w:t>Desenvolvimento de aulas práticas</w:t>
             </w:r>
           </w:p>
         </w:tc>
@@ -1607,15 +1606,15 @@
                 <w:sz w:val="24"/>
                 <w:szCs w:val="24"/>
               </w:rPr>
-              <w:t xml:space="preserve">Abordar </w:t>
-            </w:r>
-            <w:r>
-              <w:rPr>
-                <w:rFonts w:ascii="Times New Roman" w:hAnsi="Times New Roman" w:cs="Times New Roman"/>
-                <w:sz w:val="24"/>
-                <w:szCs w:val="24"/>
-              </w:rPr>
-              <w:t>a necessidade de ajustar o conteúdo e a abordagem das aulas de acordo com as características e necessidades do público-alvo, para garantir o melhor entendimento e envolvimento dos alunos.</w:t>
+              <w:t xml:space="preserve">Desenvolver aulas que </w:t>
+            </w:r>
+            <w:r>
+              <w:rPr>
+                <w:rFonts w:ascii="Times New Roman" w:hAnsi="Times New Roman" w:cs="Times New Roman"/>
+                <w:sz w:val="24"/>
+                <w:szCs w:val="24"/>
+              </w:rPr>
+              <w:t>proporcionem aos alunos a oportunidade de aplicar os conceitos aprendidos e praticar a resolução de problemas.</w:t>
             </w:r>
           </w:p>
         </w:tc>
@@ -1672,7 +1671,7 @@
                 <w:sz w:val="24"/>
                 <w:szCs w:val="24"/>
               </w:rPr>
-              <w:t>E</w:t>
+              <w:t>S</w:t>
             </w:r>
             <w:r>
               <w:rPr>
@@ -1692,7 +1691,7 @@
                 <w:sz w:val="24"/>
                 <w:szCs w:val="24"/>
               </w:rPr>
-              <w:t>9</w:t>
+              <w:t>1</w:t>
             </w:r>
             <w:r>
               <w:rPr>
@@ -1722,7 +1721,7 @@
                 <w:sz w:val="24"/>
                 <w:szCs w:val="24"/>
               </w:rPr>
-              <w:t>Desenvolvimento de aulas práticas</w:t>
+              <w:t>Página Inicial (Home)</w:t>
             </w:r>
           </w:p>
         </w:tc>
@@ -1770,15 +1769,7 @@
                 <w:sz w:val="24"/>
                 <w:szCs w:val="24"/>
               </w:rPr>
-              <w:t xml:space="preserve">Desenvolver aulas que </w:t>
-            </w:r>
-            <w:r>
-              <w:rPr>
-                <w:rFonts w:ascii="Times New Roman" w:hAnsi="Times New Roman" w:cs="Times New Roman"/>
-                <w:sz w:val="24"/>
-                <w:szCs w:val="24"/>
-              </w:rPr>
-              <w:t>proporcionem aos alunos a oportunidade de aplicar os conceitos aprendidos e praticar a resolução de problemas.</w:t>
+              <w:t>Apresentar o projeto "Hello World", enfatizando sua importância e exibindo informações sobre a equipe e os tópicos abordados.</w:t>
             </w:r>
           </w:p>
         </w:tc>
@@ -1835,7 +1826,7 @@
                 <w:sz w:val="24"/>
                 <w:szCs w:val="24"/>
               </w:rPr>
-              <w:t>E</w:t>
+              <w:t>S</w:t>
             </w:r>
             <w:r>
               <w:rPr>
@@ -1855,17 +1846,7 @@
                 <w:sz w:val="24"/>
                 <w:szCs w:val="24"/>
               </w:rPr>
-              <w:t>1</w:t>
-            </w:r>
-            <w:r>
-              <w:rPr>
-                <w:rFonts w:ascii="Times New Roman" w:hAnsi="Times New Roman" w:cs="Times New Roman"/>
-                <w:b/>
-                <w:bCs/>
-                <w:sz w:val="24"/>
-                <w:szCs w:val="24"/>
-              </w:rPr>
-              <w:t>0</w:t>
+              <w:t>2</w:t>
             </w:r>
             <w:r>
               <w:rPr>
@@ -1885,7 +1866,17 @@
                 <w:sz w:val="24"/>
                 <w:szCs w:val="24"/>
               </w:rPr>
-              <w:t xml:space="preserve"> Limite de participantes</w:t>
+              <w:t xml:space="preserve"> </w:t>
+            </w:r>
+            <w:r>
+              <w:rPr>
+                <w:rFonts w:ascii="Times New Roman" w:hAnsi="Times New Roman" w:cs="Times New Roman"/>
+                <w:b/>
+                <w:bCs/>
+                <w:sz w:val="24"/>
+                <w:szCs w:val="24"/>
+              </w:rPr>
+              <w:t>Materiais Complementares</w:t>
             </w:r>
           </w:p>
         </w:tc>
@@ -1933,15 +1924,7 @@
                 <w:sz w:val="24"/>
                 <w:szCs w:val="24"/>
               </w:rPr>
-              <w:t xml:space="preserve">Verificar a necessidade de impor </w:t>
-            </w:r>
-            <w:r>
-              <w:rPr>
-                <w:rFonts w:ascii="Times New Roman" w:hAnsi="Times New Roman" w:cs="Times New Roman"/>
-                <w:sz w:val="24"/>
-                <w:szCs w:val="24"/>
-              </w:rPr>
-              <w:t>limite de participantes do projeto de acordo com o número de máquinas (CPU/Notebook) disponibilizadas pelo laboratório da Instituição.</w:t>
+              <w:t>Definir uma seção para disponibilização de materiais de apoio, como slides de apresentação ou links relevantes ao assunto.</w:t>
             </w:r>
           </w:p>
         </w:tc>
@@ -2018,7 +2001,7 @@
                 <w:sz w:val="24"/>
                 <w:szCs w:val="24"/>
               </w:rPr>
-              <w:t>1</w:t>
+              <w:t>3</w:t>
             </w:r>
             <w:r>
               <w:rPr>
@@ -2048,7 +2031,7 @@
                 <w:sz w:val="24"/>
                 <w:szCs w:val="24"/>
               </w:rPr>
-              <w:t>Página Inicial (Home)</w:t>
+              <w:t>Área para Envio de Atividades</w:t>
             </w:r>
           </w:p>
         </w:tc>
@@ -2096,25 +2079,109 @@
                 <w:sz w:val="24"/>
                 <w:szCs w:val="24"/>
               </w:rPr>
-              <w:t>Apresentar o projeto "</w:t>
-            </w:r>
-            <w:proofErr w:type="spellStart"/>
-            <w:r>
-              <w:rPr>
-                <w:rFonts w:ascii="Times New Roman" w:hAnsi="Times New Roman" w:cs="Times New Roman"/>
-                <w:sz w:val="24"/>
-                <w:szCs w:val="24"/>
-              </w:rPr>
-              <w:t>Hello</w:t>
-            </w:r>
-            <w:proofErr w:type="spellEnd"/>
-            <w:r>
-              <w:rPr>
-                <w:rFonts w:ascii="Times New Roman" w:hAnsi="Times New Roman" w:cs="Times New Roman"/>
-                <w:sz w:val="24"/>
-                <w:szCs w:val="24"/>
-              </w:rPr>
-              <w:t xml:space="preserve"> World", enfatizando sua importância e exibindo informações sobre a equipe e os tópicos abordados.</w:t>
+              <w:t>Definir se haverá uma forma de avaliação no site para medir o conhecimento adquirido</w:t>
+            </w:r>
+            <w:r>
+              <w:rPr>
+                <w:rFonts w:ascii="Times New Roman" w:hAnsi="Times New Roman" w:cs="Times New Roman"/>
+                <w:sz w:val="24"/>
+                <w:szCs w:val="24"/>
+              </w:rPr>
+              <w:t>.</w:t>
+            </w:r>
+          </w:p>
+        </w:tc>
+      </w:tr>
+    </w:tbl>
+    <w:p>
+      <w:pPr>
+        <w:spacing w:after="0"/>
+        <w:rPr>
+          <w:rFonts w:ascii="Times New Roman" w:hAnsi="Times New Roman" w:cs="Times New Roman"/>
+          <w:sz w:val="24"/>
+          <w:szCs w:val="24"/>
+        </w:rPr>
+      </w:pPr>
+    </w:p>
+    <w:p>
+      <w:pPr>
+        <w:spacing w:after="0"/>
+        <w:rPr>
+          <w:rFonts w:ascii="Times New Roman" w:hAnsi="Times New Roman" w:cs="Times New Roman"/>
+          <w:sz w:val="24"/>
+          <w:szCs w:val="24"/>
+        </w:rPr>
+      </w:pPr>
+      <w:r>
+        <w:rPr>
+          <w:rFonts w:ascii="Times New Roman" w:hAnsi="Times New Roman" w:cs="Times New Roman"/>
+          <w:sz w:val="24"/>
+          <w:szCs w:val="24"/>
+        </w:rPr>
+        <w:tab/>
+      </w:r>
+    </w:p>
+    <w:tbl>
+      <w:tblPr>
+        <w:tblStyle w:val="TableGrid"/>
+        <w:tblW w:w="0" w:type="auto"/>
+        <w:tblLook w:val="04A0" w:firstRow="1" w:lastRow="0" w:firstColumn="1" w:lastColumn="0" w:noHBand="0" w:noVBand="1"/>
+      </w:tblPr>
+      <w:tblGrid>
+        <w:gridCol w:w="8494"/>
+      </w:tblGrid>
+      <w:tr>
+        <w:tc>
+          <w:tcPr>
+            <w:tcW w:w="8494" w:type="dxa"/>
+            <w:shd w:val="clear" w:color="auto" w:fill="525252" w:themeFill="accent3" w:themeFillShade="80"/>
+          </w:tcPr>
+          <w:p>
+            <w:pPr>
+              <w:pStyle w:val="ListParagraph"/>
+              <w:numPr>
+                <w:ilvl w:val="0"/>
+                <w:numId w:val="3"/>
+              </w:numPr>
+              <w:rPr>
+                <w:rFonts w:ascii="Times New Roman" w:hAnsi="Times New Roman" w:cs="Times New Roman"/>
+                <w:b/>
+                <w:bCs/>
+              </w:rPr>
+            </w:pPr>
+            <w:r>
+              <w:rPr>
+                <w:rFonts w:ascii="Times New Roman" w:hAnsi="Times New Roman" w:cs="Times New Roman"/>
+                <w:b/>
+                <w:bCs/>
+                <w:color w:val="FFFFFF" w:themeColor="background1"/>
+                <w:sz w:val="28"/>
+                <w:szCs w:val="28"/>
+              </w:rPr>
+              <w:lastRenderedPageBreak/>
+              <w:t xml:space="preserve">Requisitos </w:t>
+            </w:r>
+            <w:r>
+              <w:rPr>
+                <w:rFonts w:ascii="Times New Roman" w:hAnsi="Times New Roman" w:cs="Times New Roman"/>
+                <w:b/>
+                <w:bCs/>
+                <w:color w:val="FFFFFF" w:themeColor="background1"/>
+                <w:sz w:val="28"/>
+                <w:szCs w:val="28"/>
+              </w:rPr>
+              <w:t xml:space="preserve">Não </w:t>
+            </w:r>
+            <w:r>
+              <w:rPr>
+                <w:rFonts w:ascii="Times New Roman" w:hAnsi="Times New Roman" w:cs="Times New Roman"/>
+                <w:b/>
+                <w:bCs/>
+                <w:color w:val="FFFFFF" w:themeColor="background1"/>
+                <w:sz w:val="28"/>
+                <w:szCs w:val="28"/>
+              </w:rPr>
+              <w:t>Funcionais</w:t>
             </w:r>
           </w:p>
         </w:tc>
@@ -2161,18 +2228,47 @@
                 <w:sz w:val="24"/>
                 <w:szCs w:val="24"/>
               </w:rPr>
-              <w:lastRenderedPageBreak/>
-              <w:t>(RF</w:t>
-            </w:r>
-            <w:r>
-              <w:rPr>
-                <w:rFonts w:ascii="Times New Roman" w:hAnsi="Times New Roman" w:cs="Times New Roman"/>
-                <w:b/>
-                <w:bCs/>
-                <w:sz w:val="24"/>
-                <w:szCs w:val="24"/>
-              </w:rPr>
-              <w:t>S</w:t>
+              <w:t>(R</w:t>
+            </w:r>
+            <w:r>
+              <w:rPr>
+                <w:rFonts w:ascii="Times New Roman" w:hAnsi="Times New Roman" w:cs="Times New Roman"/>
+                <w:b/>
+                <w:bCs/>
+                <w:sz w:val="24"/>
+                <w:szCs w:val="24"/>
+              </w:rPr>
+              <w:t>N</w:t>
+            </w:r>
+            <w:r>
+              <w:rPr>
+                <w:rFonts w:ascii="Times New Roman" w:hAnsi="Times New Roman" w:cs="Times New Roman"/>
+                <w:b/>
+                <w:bCs/>
+                <w:sz w:val="24"/>
+                <w:szCs w:val="24"/>
+              </w:rPr>
+              <w:t>F</w:t>
+            </w:r>
+            <w:r>
+              <w:rPr>
+                <w:rFonts w:ascii="Times New Roman" w:hAnsi="Times New Roman" w:cs="Times New Roman"/>
+                <w:b/>
+                <w:bCs/>
+                <w:sz w:val="24"/>
+                <w:szCs w:val="24"/>
+              </w:rPr>
+              <w:t>E</w:t>
+            </w:r>
+            <w:r>
+              <w:rPr>
+                <w:rFonts w:ascii="Times New Roman" w:hAnsi="Times New Roman" w:cs="Times New Roman"/>
+                <w:b/>
+                <w:bCs/>
+                <w:sz w:val="24"/>
+                <w:szCs w:val="24"/>
+              </w:rPr>
+              <w:t xml:space="preserve"> 1)</w:t>
             </w:r>
             <w:r>
               <w:rPr>
@@ -2192,37 +2288,7 @@
                 <w:sz w:val="24"/>
                 <w:szCs w:val="24"/>
               </w:rPr>
-              <w:t>2</w:t>
-            </w:r>
-            <w:r>
-              <w:rPr>
-                <w:rFonts w:ascii="Times New Roman" w:hAnsi="Times New Roman" w:cs="Times New Roman"/>
-                <w:b/>
-                <w:bCs/>
-                <w:sz w:val="24"/>
-                <w:szCs w:val="24"/>
-              </w:rPr>
-              <w:t>)</w:t>
-            </w:r>
-            <w:r>
-              <w:rPr>
-                <w:rFonts w:ascii="Times New Roman" w:hAnsi="Times New Roman" w:cs="Times New Roman"/>
-                <w:b/>
-                <w:bCs/>
-                <w:sz w:val="24"/>
-                <w:szCs w:val="24"/>
-              </w:rPr>
-              <w:t xml:space="preserve"> </w:t>
-            </w:r>
-            <w:r>
-              <w:rPr>
-                <w:rFonts w:ascii="Times New Roman" w:hAnsi="Times New Roman" w:cs="Times New Roman"/>
-                <w:b/>
-                <w:bCs/>
-                <w:sz w:val="24"/>
-                <w:szCs w:val="24"/>
-              </w:rPr>
-              <w:t>Materiais Complementares</w:t>
+              <w:t>Definição da carga horária</w:t>
             </w:r>
           </w:p>
         </w:tc>
@@ -2257,20 +2323,19 @@
           </w:tcPr>
           <w:p>
             <w:pPr>
-              <w:jc w:val="both"/>
-              <w:rPr>
-                <w:rFonts w:ascii="Times New Roman" w:hAnsi="Times New Roman" w:cs="Times New Roman"/>
-                <w:sz w:val="24"/>
-                <w:szCs w:val="24"/>
-              </w:rPr>
-            </w:pPr>
-            <w:r>
-              <w:rPr>
-                <w:rFonts w:ascii="Times New Roman" w:hAnsi="Times New Roman" w:cs="Times New Roman"/>
-                <w:sz w:val="24"/>
-                <w:szCs w:val="24"/>
-              </w:rPr>
-              <w:t>Definir uma seção para disponibilização de materiais de apoio, como slides de apresentação ou links relevantes ao assunto.</w:t>
+              <w:rPr>
+                <w:rFonts w:ascii="Times New Roman" w:hAnsi="Times New Roman" w:cs="Times New Roman"/>
+                <w:sz w:val="24"/>
+                <w:szCs w:val="24"/>
+              </w:rPr>
+            </w:pPr>
+            <w:r>
+              <w:rPr>
+                <w:rFonts w:ascii="Times New Roman" w:hAnsi="Times New Roman" w:cs="Times New Roman"/>
+                <w:sz w:val="24"/>
+                <w:szCs w:val="24"/>
+              </w:rPr>
+              <w:t>Definir qual a carga horária para realização do projeto de forma a definir quantos dias necessários para a execução.</w:t>
             </w:r>
           </w:p>
         </w:tc>
@@ -2317,17 +2382,37 @@
                 <w:sz w:val="24"/>
                 <w:szCs w:val="24"/>
               </w:rPr>
-              <w:t>(RF</w:t>
-            </w:r>
-            <w:r>
-              <w:rPr>
-                <w:rFonts w:ascii="Times New Roman" w:hAnsi="Times New Roman" w:cs="Times New Roman"/>
-                <w:b/>
-                <w:bCs/>
-                <w:sz w:val="24"/>
-                <w:szCs w:val="24"/>
-              </w:rPr>
-              <w:t>S</w:t>
+              <w:t>(R</w:t>
+            </w:r>
+            <w:r>
+              <w:rPr>
+                <w:rFonts w:ascii="Times New Roman" w:hAnsi="Times New Roman" w:cs="Times New Roman"/>
+                <w:b/>
+                <w:bCs/>
+                <w:sz w:val="24"/>
+                <w:szCs w:val="24"/>
+              </w:rPr>
+              <w:t>N</w:t>
+            </w:r>
+            <w:r>
+              <w:rPr>
+                <w:rFonts w:ascii="Times New Roman" w:hAnsi="Times New Roman" w:cs="Times New Roman"/>
+                <w:b/>
+                <w:bCs/>
+                <w:sz w:val="24"/>
+                <w:szCs w:val="24"/>
+              </w:rPr>
+              <w:t>F</w:t>
+            </w:r>
+            <w:r>
+              <w:rPr>
+                <w:rFonts w:ascii="Times New Roman" w:hAnsi="Times New Roman" w:cs="Times New Roman"/>
+                <w:b/>
+                <w:bCs/>
+                <w:sz w:val="24"/>
+                <w:szCs w:val="24"/>
+              </w:rPr>
+              <w:t>E</w:t>
             </w:r>
             <w:r>
               <w:rPr>
@@ -2347,7 +2432,7 @@
                 <w:sz w:val="24"/>
                 <w:szCs w:val="24"/>
               </w:rPr>
-              <w:t>3</w:t>
+              <w:t>2</w:t>
             </w:r>
             <w:r>
               <w:rPr>
@@ -2367,17 +2452,17 @@
                 <w:sz w:val="24"/>
                 <w:szCs w:val="24"/>
               </w:rPr>
-              <w:t xml:space="preserve"> </w:t>
-            </w:r>
-            <w:r>
-              <w:rPr>
-                <w:rFonts w:ascii="Times New Roman" w:hAnsi="Times New Roman" w:cs="Times New Roman"/>
-                <w:b/>
-                <w:bCs/>
-                <w:sz w:val="24"/>
-                <w:szCs w:val="24"/>
-              </w:rPr>
-              <w:t>Área para Envio de Atividades</w:t>
+              <w:t xml:space="preserve"> Garantia </w:t>
+            </w:r>
+            <w:r>
+              <w:rPr>
+                <w:rFonts w:ascii="Times New Roman" w:hAnsi="Times New Roman" w:cs="Times New Roman"/>
+                <w:b/>
+                <w:bCs/>
+                <w:sz w:val="24"/>
+                <w:szCs w:val="24"/>
+              </w:rPr>
+              <w:t>Máquina</w:t>
             </w:r>
           </w:p>
         </w:tc>
@@ -2425,108 +2510,15 @@
                 <w:sz w:val="24"/>
                 <w:szCs w:val="24"/>
               </w:rPr>
-              <w:t>Definir se haverá uma forma de avaliação no site para medir o conhecimento adquirido</w:t>
-            </w:r>
-            <w:r>
-              <w:rPr>
-                <w:rFonts w:ascii="Times New Roman" w:hAnsi="Times New Roman" w:cs="Times New Roman"/>
-                <w:sz w:val="24"/>
-                <w:szCs w:val="24"/>
-              </w:rPr>
-              <w:t>.</w:t>
-            </w:r>
-          </w:p>
-        </w:tc>
-      </w:tr>
-    </w:tbl>
-    <w:p>
-      <w:pPr>
-        <w:spacing w:after="0"/>
-        <w:rPr>
-          <w:rFonts w:ascii="Times New Roman" w:hAnsi="Times New Roman" w:cs="Times New Roman"/>
-          <w:sz w:val="24"/>
-          <w:szCs w:val="24"/>
-        </w:rPr>
-      </w:pPr>
-    </w:p>
-    <w:p>
-      <w:pPr>
-        <w:spacing w:after="0"/>
-        <w:rPr>
-          <w:rFonts w:ascii="Times New Roman" w:hAnsi="Times New Roman" w:cs="Times New Roman"/>
-          <w:sz w:val="24"/>
-          <w:szCs w:val="24"/>
-        </w:rPr>
-      </w:pPr>
-      <w:r>
-        <w:rPr>
-          <w:rFonts w:ascii="Times New Roman" w:hAnsi="Times New Roman" w:cs="Times New Roman"/>
-          <w:sz w:val="24"/>
-          <w:szCs w:val="24"/>
-        </w:rPr>
-        <w:tab/>
-      </w:r>
-    </w:p>
-    <w:tbl>
-      <w:tblPr>
-        <w:tblStyle w:val="TableGrid"/>
-        <w:tblW w:w="0" w:type="auto"/>
-        <w:tblLook w:val="04A0" w:firstRow="1" w:lastRow="0" w:firstColumn="1" w:lastColumn="0" w:noHBand="0" w:noVBand="1"/>
-      </w:tblPr>
-      <w:tblGrid>
-        <w:gridCol w:w="8494"/>
-      </w:tblGrid>
-      <w:tr>
-        <w:tc>
-          <w:tcPr>
-            <w:tcW w:w="8494" w:type="dxa"/>
-            <w:shd w:val="clear" w:color="auto" w:fill="525252" w:themeFill="accent3" w:themeFillShade="80"/>
-          </w:tcPr>
-          <w:p>
-            <w:pPr>
-              <w:pStyle w:val="ListParagraph"/>
-              <w:numPr>
-                <w:ilvl w:val="0"/>
-                <w:numId w:val="3"/>
-              </w:numPr>
-              <w:rPr>
-                <w:rFonts w:ascii="Times New Roman" w:hAnsi="Times New Roman" w:cs="Times New Roman"/>
-                <w:b/>
-                <w:bCs/>
-              </w:rPr>
-            </w:pPr>
-            <w:r>
-              <w:rPr>
-                <w:rFonts w:ascii="Times New Roman" w:hAnsi="Times New Roman" w:cs="Times New Roman"/>
-                <w:b/>
-                <w:bCs/>
-                <w:color w:val="FFFFFF" w:themeColor="background1"/>
-                <w:sz w:val="28"/>
-                <w:szCs w:val="28"/>
-              </w:rPr>
-              <w:t xml:space="preserve">Requisitos </w:t>
-            </w:r>
-            <w:r>
-              <w:rPr>
-                <w:rFonts w:ascii="Times New Roman" w:hAnsi="Times New Roman" w:cs="Times New Roman"/>
-                <w:b/>
-                <w:bCs/>
-                <w:color w:val="FFFFFF" w:themeColor="background1"/>
-                <w:sz w:val="28"/>
-                <w:szCs w:val="28"/>
-              </w:rPr>
-              <w:t xml:space="preserve">Não </w:t>
-            </w:r>
-            <w:r>
-              <w:rPr>
-                <w:rFonts w:ascii="Times New Roman" w:hAnsi="Times New Roman" w:cs="Times New Roman"/>
-                <w:b/>
-                <w:bCs/>
-                <w:color w:val="FFFFFF" w:themeColor="background1"/>
-                <w:sz w:val="28"/>
-                <w:szCs w:val="28"/>
-              </w:rPr>
-              <w:t>Funcionais</w:t>
+              <w:t xml:space="preserve">Garantir que as máquinas </w:t>
+            </w:r>
+            <w:r>
+              <w:rPr>
+                <w:rFonts w:ascii="Times New Roman" w:hAnsi="Times New Roman" w:cs="Times New Roman"/>
+                <w:sz w:val="24"/>
+                <w:szCs w:val="24"/>
+              </w:rPr>
+              <w:t>da instituição possuam conexão com a rede para aplicação do conteúdo durante o curso.</w:t>
             </w:r>
           </w:p>
         </w:tc>
@@ -2603,17 +2595,7 @@
                 <w:sz w:val="24"/>
                 <w:szCs w:val="24"/>
               </w:rPr>
-              <w:t>E</w:t>
-            </w:r>
-            <w:r>
-              <w:rPr>
-                <w:rFonts w:ascii="Times New Roman" w:hAnsi="Times New Roman" w:cs="Times New Roman"/>
-                <w:b/>
-                <w:bCs/>
-                <w:sz w:val="24"/>
-                <w:szCs w:val="24"/>
-              </w:rPr>
-              <w:t xml:space="preserve"> 1)</w:t>
+              <w:t>S</w:t>
             </w:r>
             <w:r>
               <w:rPr>
@@ -2633,7 +2615,37 @@
                 <w:sz w:val="24"/>
                 <w:szCs w:val="24"/>
               </w:rPr>
-              <w:t>Definição da carga horária</w:t>
+              <w:t>1</w:t>
+            </w:r>
+            <w:r>
+              <w:rPr>
+                <w:rFonts w:ascii="Times New Roman" w:hAnsi="Times New Roman" w:cs="Times New Roman"/>
+                <w:b/>
+                <w:bCs/>
+                <w:sz w:val="24"/>
+                <w:szCs w:val="24"/>
+              </w:rPr>
+              <w:t>)</w:t>
+            </w:r>
+            <w:r>
+              <w:rPr>
+                <w:rFonts w:ascii="Times New Roman" w:hAnsi="Times New Roman" w:cs="Times New Roman"/>
+                <w:b/>
+                <w:bCs/>
+                <w:sz w:val="24"/>
+                <w:szCs w:val="24"/>
+              </w:rPr>
+              <w:t xml:space="preserve"> </w:t>
+            </w:r>
+            <w:r>
+              <w:rPr>
+                <w:rFonts w:ascii="Times New Roman" w:hAnsi="Times New Roman" w:cs="Times New Roman"/>
+                <w:b/>
+                <w:bCs/>
+                <w:sz w:val="24"/>
+                <w:szCs w:val="24"/>
+              </w:rPr>
+              <w:t>Navegação Intuitiva</w:t>
             </w:r>
           </w:p>
         </w:tc>
@@ -2668,19 +2680,20 @@
           </w:tcPr>
           <w:p>
             <w:pPr>
-              <w:rPr>
-                <w:rFonts w:ascii="Times New Roman" w:hAnsi="Times New Roman" w:cs="Times New Roman"/>
-                <w:sz w:val="24"/>
-                <w:szCs w:val="24"/>
-              </w:rPr>
-            </w:pPr>
-            <w:r>
-              <w:rPr>
-                <w:rFonts w:ascii="Times New Roman" w:hAnsi="Times New Roman" w:cs="Times New Roman"/>
-                <w:sz w:val="24"/>
-                <w:szCs w:val="24"/>
-              </w:rPr>
-              <w:t>Definir qual a carga horária para realização do projeto de forma a definir quantos dias necessários para a execução.</w:t>
+              <w:jc w:val="both"/>
+              <w:rPr>
+                <w:rFonts w:ascii="Times New Roman" w:hAnsi="Times New Roman" w:cs="Times New Roman"/>
+                <w:sz w:val="24"/>
+                <w:szCs w:val="24"/>
+              </w:rPr>
+            </w:pPr>
+            <w:r>
+              <w:rPr>
+                <w:rFonts w:ascii="Times New Roman" w:hAnsi="Times New Roman" w:cs="Times New Roman"/>
+                <w:sz w:val="24"/>
+                <w:szCs w:val="24"/>
+              </w:rPr>
+              <w:t>A estrutura do site deve ser intuitiva, proporcionando uma experiência agradável e de fácil navegação para todos os usuários.</w:t>
             </w:r>
           </w:p>
         </w:tc>
@@ -2757,7 +2770,7 @@
                 <w:sz w:val="24"/>
                 <w:szCs w:val="24"/>
               </w:rPr>
-              <w:t>E</w:t>
+              <w:t>S</w:t>
             </w:r>
             <w:r>
               <w:rPr>
@@ -2797,17 +2810,17 @@
                 <w:sz w:val="24"/>
                 <w:szCs w:val="24"/>
               </w:rPr>
-              <w:t xml:space="preserve"> Garantia </w:t>
-            </w:r>
-            <w:r>
-              <w:rPr>
-                <w:rFonts w:ascii="Times New Roman" w:hAnsi="Times New Roman" w:cs="Times New Roman"/>
-                <w:b/>
-                <w:bCs/>
-                <w:sz w:val="24"/>
-                <w:szCs w:val="24"/>
-              </w:rPr>
-              <w:t>Máquina</w:t>
+              <w:t xml:space="preserve"> </w:t>
+            </w:r>
+            <w:r>
+              <w:rPr>
+                <w:rFonts w:ascii="Times New Roman" w:hAnsi="Times New Roman" w:cs="Times New Roman"/>
+                <w:b/>
+                <w:bCs/>
+                <w:sz w:val="24"/>
+                <w:szCs w:val="24"/>
+              </w:rPr>
+              <w:t>Acessibilidade</w:t>
             </w:r>
           </w:p>
         </w:tc>
@@ -2855,15 +2868,7 @@
                 <w:sz w:val="24"/>
                 <w:szCs w:val="24"/>
               </w:rPr>
-              <w:t xml:space="preserve">Garantir que as máquinas </w:t>
-            </w:r>
-            <w:r>
-              <w:rPr>
-                <w:rFonts w:ascii="Times New Roman" w:hAnsi="Times New Roman" w:cs="Times New Roman"/>
-                <w:sz w:val="24"/>
-                <w:szCs w:val="24"/>
-              </w:rPr>
-              <w:t>da instituição possuam conexão com a rede para aplicação do conteúdo durante o curso.</w:t>
+              <w:t>O site deve ser acessível para pessoas com deficiências, seguindo as diretrizes de acessibilidade.</w:t>
             </w:r>
           </w:p>
         </w:tc>
@@ -2960,7 +2965,7 @@
                 <w:sz w:val="24"/>
                 <w:szCs w:val="24"/>
               </w:rPr>
-              <w:t>1</w:t>
+              <w:t>3</w:t>
             </w:r>
             <w:r>
               <w:rPr>
@@ -2990,7 +2995,7 @@
                 <w:sz w:val="24"/>
                 <w:szCs w:val="24"/>
               </w:rPr>
-              <w:t>Navegação Intuitiva</w:t>
+              <w:t>Design Responsivo</w:t>
             </w:r>
           </w:p>
         </w:tc>
@@ -3038,357 +3043,6 @@
                 <w:sz w:val="24"/>
                 <w:szCs w:val="24"/>
               </w:rPr>
-              <w:t>A estrutura do site deve ser intuitiva, proporcionando uma experiência agradável e de fácil navegação para todos os usuários.</w:t>
-            </w:r>
-          </w:p>
-        </w:tc>
-      </w:tr>
-    </w:tbl>
-    <w:p>
-      <w:pPr>
-        <w:spacing w:after="0"/>
-        <w:rPr>
-          <w:rFonts w:ascii="Times New Roman" w:hAnsi="Times New Roman" w:cs="Times New Roman"/>
-          <w:sz w:val="24"/>
-          <w:szCs w:val="24"/>
-        </w:rPr>
-      </w:pPr>
-    </w:p>
-    <w:tbl>
-      <w:tblPr>
-        <w:tblStyle w:val="TableGrid"/>
-        <w:tblW w:w="0" w:type="auto"/>
-        <w:tblLook w:val="04A0" w:firstRow="1" w:lastRow="0" w:firstColumn="1" w:lastColumn="0" w:noHBand="0" w:noVBand="1"/>
-      </w:tblPr>
-      <w:tblGrid>
-        <w:gridCol w:w="8494"/>
-      </w:tblGrid>
-      <w:tr>
-        <w:tc>
-          <w:tcPr>
-            <w:tcW w:w="8494" w:type="dxa"/>
-          </w:tcPr>
-          <w:p>
-            <w:pPr>
-              <w:jc w:val="center"/>
-              <w:rPr>
-                <w:rFonts w:ascii="Times New Roman" w:hAnsi="Times New Roman" w:cs="Times New Roman"/>
-                <w:b/>
-                <w:bCs/>
-              </w:rPr>
-            </w:pPr>
-            <w:r>
-              <w:rPr>
-                <w:rFonts w:ascii="Times New Roman" w:hAnsi="Times New Roman" w:cs="Times New Roman"/>
-                <w:b/>
-                <w:bCs/>
-                <w:sz w:val="24"/>
-                <w:szCs w:val="24"/>
-              </w:rPr>
-              <w:t>(R</w:t>
-            </w:r>
-            <w:r>
-              <w:rPr>
-                <w:rFonts w:ascii="Times New Roman" w:hAnsi="Times New Roman" w:cs="Times New Roman"/>
-                <w:b/>
-                <w:bCs/>
-                <w:sz w:val="24"/>
-                <w:szCs w:val="24"/>
-              </w:rPr>
-              <w:t>N</w:t>
-            </w:r>
-            <w:r>
-              <w:rPr>
-                <w:rFonts w:ascii="Times New Roman" w:hAnsi="Times New Roman" w:cs="Times New Roman"/>
-                <w:b/>
-                <w:bCs/>
-                <w:sz w:val="24"/>
-                <w:szCs w:val="24"/>
-              </w:rPr>
-              <w:t>F</w:t>
-            </w:r>
-            <w:r>
-              <w:rPr>
-                <w:rFonts w:ascii="Times New Roman" w:hAnsi="Times New Roman" w:cs="Times New Roman"/>
-                <w:b/>
-                <w:bCs/>
-                <w:sz w:val="24"/>
-                <w:szCs w:val="24"/>
-              </w:rPr>
-              <w:t>S</w:t>
-            </w:r>
-            <w:r>
-              <w:rPr>
-                <w:rFonts w:ascii="Times New Roman" w:hAnsi="Times New Roman" w:cs="Times New Roman"/>
-                <w:b/>
-                <w:bCs/>
-                <w:sz w:val="24"/>
-                <w:szCs w:val="24"/>
-              </w:rPr>
-              <w:t xml:space="preserve"> </w:t>
-            </w:r>
-            <w:r>
-              <w:rPr>
-                <w:rFonts w:ascii="Times New Roman" w:hAnsi="Times New Roman" w:cs="Times New Roman"/>
-                <w:b/>
-                <w:bCs/>
-                <w:sz w:val="24"/>
-                <w:szCs w:val="24"/>
-              </w:rPr>
-              <w:t>2</w:t>
-            </w:r>
-            <w:r>
-              <w:rPr>
-                <w:rFonts w:ascii="Times New Roman" w:hAnsi="Times New Roman" w:cs="Times New Roman"/>
-                <w:b/>
-                <w:bCs/>
-                <w:sz w:val="24"/>
-                <w:szCs w:val="24"/>
-              </w:rPr>
-              <w:t>)</w:t>
-            </w:r>
-            <w:r>
-              <w:rPr>
-                <w:rFonts w:ascii="Times New Roman" w:hAnsi="Times New Roman" w:cs="Times New Roman"/>
-                <w:b/>
-                <w:bCs/>
-                <w:sz w:val="24"/>
-                <w:szCs w:val="24"/>
-              </w:rPr>
-              <w:t xml:space="preserve"> </w:t>
-            </w:r>
-            <w:r>
-              <w:rPr>
-                <w:rFonts w:ascii="Times New Roman" w:hAnsi="Times New Roman" w:cs="Times New Roman"/>
-                <w:b/>
-                <w:bCs/>
-                <w:sz w:val="24"/>
-                <w:szCs w:val="24"/>
-              </w:rPr>
-              <w:t>Acessibilidade</w:t>
-            </w:r>
-          </w:p>
-        </w:tc>
-      </w:tr>
-    </w:tbl>
-    <w:p>
-      <w:pPr>
-        <w:spacing w:after="0"/>
-        <w:rPr>
-          <w:rFonts w:ascii="Times New Roman" w:hAnsi="Times New Roman" w:cs="Times New Roman"/>
-          <w:sz w:val="24"/>
-          <w:szCs w:val="24"/>
-        </w:rPr>
-      </w:pPr>
-    </w:p>
-    <w:tbl>
-      <w:tblPr>
-        <w:tblStyle w:val="TableGrid"/>
-        <w:tblW w:w="0" w:type="auto"/>
-        <w:tblLook w:val="04A0" w:firstRow="1" w:lastRow="0" w:firstColumn="1" w:lastColumn="0" w:noHBand="0" w:noVBand="1"/>
-      </w:tblPr>
-      <w:tblGrid>
-        <w:gridCol w:w="8494"/>
-      </w:tblGrid>
-      <w:tr>
-        <w:trPr>
-          <w:trHeight w:val="1134"/>
-        </w:trPr>
-        <w:tc>
-          <w:tcPr>
-            <w:tcW w:w="8494" w:type="dxa"/>
-          </w:tcPr>
-          <w:p>
-            <w:pPr>
-              <w:jc w:val="both"/>
-              <w:rPr>
-                <w:rFonts w:ascii="Times New Roman" w:hAnsi="Times New Roman" w:cs="Times New Roman"/>
-                <w:sz w:val="24"/>
-                <w:szCs w:val="24"/>
-              </w:rPr>
-            </w:pPr>
-            <w:r>
-              <w:rPr>
-                <w:rFonts w:ascii="Times New Roman" w:hAnsi="Times New Roman" w:cs="Times New Roman"/>
-                <w:sz w:val="24"/>
-                <w:szCs w:val="24"/>
-              </w:rPr>
-              <w:t>O site deve ser acessível para pessoas com deficiências, seguindo as diretrizes de acessibilidade.</w:t>
-            </w:r>
-          </w:p>
-        </w:tc>
-      </w:tr>
-    </w:tbl>
-    <w:p>
-      <w:pPr>
-        <w:spacing w:after="0"/>
-        <w:rPr>
-          <w:rFonts w:ascii="Times New Roman" w:hAnsi="Times New Roman" w:cs="Times New Roman"/>
-          <w:sz w:val="24"/>
-          <w:szCs w:val="24"/>
-        </w:rPr>
-      </w:pPr>
-    </w:p>
-    <w:tbl>
-      <w:tblPr>
-        <w:tblStyle w:val="TableGrid"/>
-        <w:tblW w:w="0" w:type="auto"/>
-        <w:tblLook w:val="04A0" w:firstRow="1" w:lastRow="0" w:firstColumn="1" w:lastColumn="0" w:noHBand="0" w:noVBand="1"/>
-      </w:tblPr>
-      <w:tblGrid>
-        <w:gridCol w:w="8494"/>
-      </w:tblGrid>
-      <w:tr>
-        <w:tc>
-          <w:tcPr>
-            <w:tcW w:w="8494" w:type="dxa"/>
-          </w:tcPr>
-          <w:p>
-            <w:pPr>
-              <w:jc w:val="center"/>
-              <w:rPr>
-                <w:rFonts w:ascii="Times New Roman" w:hAnsi="Times New Roman" w:cs="Times New Roman"/>
-                <w:b/>
-                <w:bCs/>
-              </w:rPr>
-            </w:pPr>
-            <w:r>
-              <w:rPr>
-                <w:rFonts w:ascii="Times New Roman" w:hAnsi="Times New Roman" w:cs="Times New Roman"/>
-                <w:b/>
-                <w:bCs/>
-                <w:sz w:val="24"/>
-                <w:szCs w:val="24"/>
-              </w:rPr>
-              <w:t>(R</w:t>
-            </w:r>
-            <w:r>
-              <w:rPr>
-                <w:rFonts w:ascii="Times New Roman" w:hAnsi="Times New Roman" w:cs="Times New Roman"/>
-                <w:b/>
-                <w:bCs/>
-                <w:sz w:val="24"/>
-                <w:szCs w:val="24"/>
-              </w:rPr>
-              <w:t>N</w:t>
-            </w:r>
-            <w:r>
-              <w:rPr>
-                <w:rFonts w:ascii="Times New Roman" w:hAnsi="Times New Roman" w:cs="Times New Roman"/>
-                <w:b/>
-                <w:bCs/>
-                <w:sz w:val="24"/>
-                <w:szCs w:val="24"/>
-              </w:rPr>
-              <w:t>F</w:t>
-            </w:r>
-            <w:r>
-              <w:rPr>
-                <w:rFonts w:ascii="Times New Roman" w:hAnsi="Times New Roman" w:cs="Times New Roman"/>
-                <w:b/>
-                <w:bCs/>
-                <w:sz w:val="24"/>
-                <w:szCs w:val="24"/>
-              </w:rPr>
-              <w:t>S</w:t>
-            </w:r>
-            <w:r>
-              <w:rPr>
-                <w:rFonts w:ascii="Times New Roman" w:hAnsi="Times New Roman" w:cs="Times New Roman"/>
-                <w:b/>
-                <w:bCs/>
-                <w:sz w:val="24"/>
-                <w:szCs w:val="24"/>
-              </w:rPr>
-              <w:t xml:space="preserve"> </w:t>
-            </w:r>
-            <w:r>
-              <w:rPr>
-                <w:rFonts w:ascii="Times New Roman" w:hAnsi="Times New Roman" w:cs="Times New Roman"/>
-                <w:b/>
-                <w:bCs/>
-                <w:sz w:val="24"/>
-                <w:szCs w:val="24"/>
-              </w:rPr>
-              <w:t>3</w:t>
-            </w:r>
-            <w:r>
-              <w:rPr>
-                <w:rFonts w:ascii="Times New Roman" w:hAnsi="Times New Roman" w:cs="Times New Roman"/>
-                <w:b/>
-                <w:bCs/>
-                <w:sz w:val="24"/>
-                <w:szCs w:val="24"/>
-              </w:rPr>
-              <w:t>)</w:t>
-            </w:r>
-            <w:r>
-              <w:rPr>
-                <w:rFonts w:ascii="Times New Roman" w:hAnsi="Times New Roman" w:cs="Times New Roman"/>
-                <w:b/>
-                <w:bCs/>
-                <w:sz w:val="24"/>
-                <w:szCs w:val="24"/>
-              </w:rPr>
-              <w:t xml:space="preserve"> </w:t>
-            </w:r>
-            <w:r>
-              <w:rPr>
-                <w:rFonts w:ascii="Times New Roman" w:hAnsi="Times New Roman" w:cs="Times New Roman"/>
-                <w:b/>
-                <w:bCs/>
-                <w:sz w:val="24"/>
-                <w:szCs w:val="24"/>
-              </w:rPr>
-              <w:t>Design Responsivo</w:t>
-            </w:r>
-          </w:p>
-        </w:tc>
-      </w:tr>
-    </w:tbl>
-    <w:p>
-      <w:pPr>
-        <w:spacing w:after="0"/>
-        <w:rPr>
-          <w:rFonts w:ascii="Times New Roman" w:hAnsi="Times New Roman" w:cs="Times New Roman"/>
-          <w:sz w:val="24"/>
-          <w:szCs w:val="24"/>
-        </w:rPr>
-      </w:pPr>
-    </w:p>
-    <w:tbl>
-      <w:tblPr>
-        <w:tblStyle w:val="TableGrid"/>
-        <w:tblW w:w="0" w:type="auto"/>
-        <w:tblLook w:val="04A0" w:firstRow="1" w:lastRow="0" w:firstColumn="1" w:lastColumn="0" w:noHBand="0" w:noVBand="1"/>
-      </w:tblPr>
-      <w:tblGrid>
-        <w:gridCol w:w="8494"/>
-      </w:tblGrid>
-      <w:tr>
-        <w:trPr>
-          <w:trHeight w:val="1134"/>
-        </w:trPr>
-        <w:tc>
-          <w:tcPr>
-            <w:tcW w:w="8494" w:type="dxa"/>
-          </w:tcPr>
-          <w:p>
-            <w:pPr>
-              <w:jc w:val="both"/>
-              <w:rPr>
-                <w:rFonts w:ascii="Times New Roman" w:hAnsi="Times New Roman" w:cs="Times New Roman"/>
-                <w:sz w:val="24"/>
-                <w:szCs w:val="24"/>
-              </w:rPr>
-            </w:pPr>
-            <w:r>
-              <w:rPr>
-                <w:rFonts w:ascii="Times New Roman" w:hAnsi="Times New Roman" w:cs="Times New Roman"/>
-                <w:sz w:val="24"/>
-                <w:szCs w:val="24"/>
-              </w:rPr>
-              <w:lastRenderedPageBreak/>
               <w:t>Um design adaptável que funcione de maneira eficiente em diferentes dispositivos e sistemas operacionais, garantindo uma experiência consistente para os alunos.</w:t>
             </w:r>
           </w:p>

</xml_diff>